<commit_message>
9th commit - on branch 1.0 - Finishing "Dossier de conception fonctionnelle" 1.0. - Finishing README.md 1.0
</commit_message>
<xml_diff>
--- a/Description_fonctionnalites/B1_ Descriptif_des_fonctionnalites.docx
+++ b/Description_fonctionnalites/B1_ Descriptif_des_fonctionnalites.docx
@@ -240,7 +240,7 @@
         <w:rPr>
           <w:rFonts w:ascii="Agency FB" w:eastAsia="Agency FB" w:hAnsi="Agency FB" w:cs="Agency FB"/>
         </w:rPr>
-        <w:t>À la suite de la sélection de chaque pizza, le système enregistre cette dernière dans espace mémoire dédié.</w:t>
+        <w:t>L’utilisateur sélectionne une pizza depuis le catalogue (1.1 Consulter catalogue).</w:t>
       </w:r>
     </w:p>
     <w:p>
@@ -280,7 +280,19 @@
         <w:rPr>
           <w:rFonts w:ascii="Agency FB" w:eastAsia="Agency FB" w:hAnsi="Agency FB" w:cs="Agency FB"/>
         </w:rPr>
-        <w:t xml:space="preserve"> a demandé la page « Panier ».</w:t>
+        <w:t xml:space="preserve"> </w:t>
+      </w:r>
+      <w:r>
+        <w:rPr>
+          <w:rFonts w:ascii="Agency FB" w:eastAsia="Agency FB" w:hAnsi="Agency FB" w:cs="Agency FB"/>
+        </w:rPr>
+        <w:t>valide sa sélection et demande son panier</w:t>
+      </w:r>
+      <w:r>
+        <w:rPr>
+          <w:rFonts w:ascii="Agency FB" w:eastAsia="Agency FB" w:hAnsi="Agency FB" w:cs="Agency FB"/>
+        </w:rPr>
+        <w:t>.</w:t>
       </w:r>
     </w:p>
     <w:p>
@@ -338,15 +350,13 @@
         <w:spacing w:after="200" w:line="276" w:lineRule="auto"/>
         <w:rPr>
           <w:rFonts w:ascii="Agency FB" w:eastAsia="Agency FB" w:hAnsi="Agency FB" w:cs="Agency FB"/>
-          <w:color w:val="FF0000"/>
-        </w:rPr>
-      </w:pPr>
-      <w:r>
-        <w:rPr>
-          <w:rFonts w:ascii="Agency FB" w:eastAsia="Agency FB" w:hAnsi="Agency FB" w:cs="Agency FB"/>
-          <w:color w:val="FF0000"/>
-        </w:rPr>
-        <w:t>Le système recherche l’intégralité des pizzas sélectionnées ainsi que les informations associées.</w:t>
+        </w:rPr>
+      </w:pPr>
+      <w:r>
+        <w:rPr>
+          <w:rFonts w:ascii="Agency FB" w:eastAsia="Agency FB" w:hAnsi="Agency FB" w:cs="Agency FB"/>
+        </w:rPr>
+        <w:t xml:space="preserve">L’utilisateur valide la pizza sélectionnée. </w:t>
       </w:r>
     </w:p>
     <w:p>
@@ -359,15 +369,31 @@
         <w:spacing w:after="200" w:line="276" w:lineRule="auto"/>
         <w:rPr>
           <w:rFonts w:ascii="Agency FB" w:eastAsia="Agency FB" w:hAnsi="Agency FB" w:cs="Agency FB"/>
-          <w:color w:val="FF0000"/>
-        </w:rPr>
-      </w:pPr>
-      <w:r>
-        <w:rPr>
-          <w:rFonts w:ascii="Agency FB" w:eastAsia="Agency FB" w:hAnsi="Agency FB" w:cs="Agency FB"/>
-          <w:color w:val="FF0000"/>
-        </w:rPr>
-        <w:t>Le système affiche l’intégralité des pizzas sélectionnées ainsi que les informations associées.</w:t>
+        </w:rPr>
+      </w:pPr>
+      <w:r>
+        <w:rPr>
+          <w:rFonts w:ascii="Agency FB" w:eastAsia="Agency FB" w:hAnsi="Agency FB" w:cs="Agency FB"/>
+        </w:rPr>
+        <w:t>L</w:t>
+      </w:r>
+      <w:r>
+        <w:rPr>
+          <w:rFonts w:ascii="Agency FB" w:eastAsia="Agency FB" w:hAnsi="Agency FB" w:cs="Agency FB"/>
+        </w:rPr>
+        <w:t xml:space="preserve">e système enregistre </w:t>
+      </w:r>
+      <w:r>
+        <w:rPr>
+          <w:rFonts w:ascii="Agency FB" w:eastAsia="Agency FB" w:hAnsi="Agency FB" w:cs="Agency FB"/>
+        </w:rPr>
+        <w:t>la pizza</w:t>
+      </w:r>
+      <w:r>
+        <w:rPr>
+          <w:rFonts w:ascii="Agency FB" w:eastAsia="Agency FB" w:hAnsi="Agency FB" w:cs="Agency FB"/>
+        </w:rPr>
+        <w:t xml:space="preserve"> dans espace mémoire dédié.</w:t>
       </w:r>
     </w:p>
     <w:p>
@@ -386,7 +412,57 @@
         <w:rPr>
           <w:rFonts w:ascii="Agency FB" w:eastAsia="Agency FB" w:hAnsi="Agency FB" w:cs="Agency FB"/>
         </w:rPr>
-        <w:t>Le système propose le paiement de la commande.</w:t>
+        <w:t>Le système propose l’affichage du panier.</w:t>
+      </w:r>
+    </w:p>
+    <w:p>
+      <w:pPr>
+        <w:pStyle w:val="Paragraphedeliste"/>
+        <w:numPr>
+          <w:ilvl w:val="0"/>
+          <w:numId w:val="1"/>
+        </w:numPr>
+        <w:spacing w:after="200" w:line="276" w:lineRule="auto"/>
+        <w:rPr>
+          <w:rFonts w:ascii="Agency FB" w:eastAsia="Agency FB" w:hAnsi="Agency FB" w:cs="Agency FB"/>
+        </w:rPr>
+      </w:pPr>
+      <w:r>
+        <w:rPr>
+          <w:rFonts w:ascii="Agency FB" w:eastAsia="Agency FB" w:hAnsi="Agency FB" w:cs="Agency FB"/>
+        </w:rPr>
+        <w:t>L’utilisateur demande l’affichage du panier</w:t>
+      </w:r>
+    </w:p>
+    <w:p>
+      <w:pPr>
+        <w:pStyle w:val="Paragraphedeliste"/>
+        <w:numPr>
+          <w:ilvl w:val="0"/>
+          <w:numId w:val="1"/>
+        </w:numPr>
+        <w:spacing w:after="200" w:line="276" w:lineRule="auto"/>
+        <w:rPr>
+          <w:rFonts w:ascii="Agency FB" w:eastAsia="Agency FB" w:hAnsi="Agency FB" w:cs="Agency FB"/>
+        </w:rPr>
+      </w:pPr>
+      <w:r>
+        <w:rPr>
+          <w:rFonts w:ascii="Agency FB" w:eastAsia="Agency FB" w:hAnsi="Agency FB" w:cs="Agency FB"/>
+        </w:rPr>
+        <w:t>Le système affiche l’intégralité des pizzas sélectionnées ainsi que le</w:t>
+      </w:r>
+      <w:r>
+        <w:rPr>
+          <w:rFonts w:ascii="Agency FB" w:eastAsia="Agency FB" w:hAnsi="Agency FB" w:cs="Agency FB"/>
+        </w:rPr>
+        <w:t>urs</w:t>
+      </w:r>
+      <w:r>
+        <w:rPr>
+          <w:rFonts w:ascii="Agency FB" w:eastAsia="Agency FB" w:hAnsi="Agency FB" w:cs="Agency FB"/>
+        </w:rPr>
+        <w:t xml:space="preserve"> informations associées.</w:t>
       </w:r>
     </w:p>
     <w:p>
@@ -406,213 +482,210 @@
           <w:bCs/>
         </w:rPr>
         <w:t xml:space="preserve">Scénarios alternatifs : </w:t>
+      </w:r>
+    </w:p>
+    <w:p>
+      <w:pPr>
+        <w:spacing w:after="200" w:line="276" w:lineRule="auto"/>
+        <w:ind w:left="552"/>
+        <w:rPr>
+          <w:rFonts w:ascii="Agency FB" w:eastAsia="Agency FB" w:hAnsi="Agency FB" w:cs="Agency FB"/>
+        </w:rPr>
+      </w:pPr>
+      <w:r>
+        <w:rPr>
+          <w:rFonts w:ascii="Agency FB" w:eastAsia="Agency FB" w:hAnsi="Agency FB" w:cs="Agency FB"/>
+        </w:rPr>
+        <w:t>2a. L’utilisateur peut quitter la consultation du panier.</w:t>
+      </w:r>
+    </w:p>
+    <w:p>
+      <w:pPr>
+        <w:spacing w:after="200" w:line="276" w:lineRule="auto"/>
+        <w:ind w:left="552"/>
+        <w:rPr>
+          <w:rFonts w:ascii="Agency FB" w:eastAsia="Agency FB" w:hAnsi="Agency FB" w:cs="Agency FB"/>
+        </w:rPr>
+      </w:pPr>
+      <w:r>
+        <w:rPr>
+          <w:rFonts w:ascii="Agency FB" w:eastAsia="Agency FB" w:hAnsi="Agency FB" w:cs="Agency FB"/>
+        </w:rPr>
+        <w:t>2</w:t>
+      </w:r>
+      <w:r>
+        <w:rPr>
+          <w:rFonts w:ascii="Agency FB" w:eastAsia="Agency FB" w:hAnsi="Agency FB" w:cs="Agency FB"/>
+        </w:rPr>
+        <w:t>b</w:t>
+      </w:r>
+      <w:r>
+        <w:rPr>
+          <w:rFonts w:ascii="Agency FB" w:eastAsia="Agency FB" w:hAnsi="Agency FB" w:cs="Agency FB"/>
+        </w:rPr>
+        <w:t>. L’utilisateur sélectionne une pizza présente dans le panier. Le système affiche clairement la pizza et ses informations relatives. L’utilisateur peut supprimer la pizza de la liste</w:t>
+      </w:r>
+      <w:r>
+        <w:rPr>
+          <w:rFonts w:ascii="Agency FB" w:eastAsia="Agency FB" w:hAnsi="Agency FB" w:cs="Agency FB"/>
+        </w:rPr>
+        <w:t xml:space="preserve"> du panier.</w:t>
+      </w:r>
+      <w:r>
+        <w:rPr>
+          <w:rFonts w:ascii="Agency FB" w:eastAsia="Agency FB" w:hAnsi="Agency FB" w:cs="Agency FB"/>
+        </w:rPr>
+        <w:t xml:space="preserve"> L’utilisateur peut afficher le contenu général du panier (retour à l’étape 2)</w:t>
+      </w:r>
+      <w:r>
+        <w:rPr>
+          <w:rFonts w:ascii="Agency FB" w:eastAsia="Agency FB" w:hAnsi="Agency FB" w:cs="Agency FB"/>
+        </w:rPr>
+        <w:t>.</w:t>
+      </w:r>
+    </w:p>
+    <w:p>
+      <w:pPr>
+        <w:spacing w:after="200" w:line="276" w:lineRule="auto"/>
+        <w:ind w:firstLine="552"/>
+        <w:rPr>
+          <w:rFonts w:ascii="Agency FB" w:eastAsia="Agency FB" w:hAnsi="Agency FB" w:cs="Agency FB"/>
+          <w:b/>
+          <w:bCs/>
+        </w:rPr>
+      </w:pPr>
+      <w:r>
+        <w:rPr>
+          <w:rFonts w:ascii="Agency FB" w:eastAsia="Agency FB" w:hAnsi="Agency FB" w:cs="Agency FB"/>
+          <w:b/>
+          <w:bCs/>
+        </w:rPr>
+        <w:t xml:space="preserve">Scénarios d'exception : </w:t>
+      </w:r>
+    </w:p>
+    <w:p>
+      <w:pPr>
+        <w:spacing w:after="200" w:line="276" w:lineRule="auto"/>
+        <w:ind w:left="552"/>
+        <w:rPr>
+          <w:rFonts w:ascii="Agency FB" w:eastAsia="Agency FB" w:hAnsi="Agency FB" w:cs="Agency FB"/>
+        </w:rPr>
+      </w:pPr>
+      <w:r>
+        <w:rPr>
+          <w:rFonts w:ascii="Agency FB" w:eastAsia="Agency FB" w:hAnsi="Agency FB" w:cs="Agency FB"/>
+        </w:rPr>
+        <w:t>1</w:t>
+      </w:r>
+      <w:r>
+        <w:rPr>
+          <w:rFonts w:ascii="Agency FB" w:eastAsia="Agency FB" w:hAnsi="Agency FB" w:cs="Agency FB"/>
+        </w:rPr>
+        <w:t>a. L’utilisateur n’a sélectionné aucune pizza et consulte le panier. Le système affiche : « Votre panier est vide ».</w:t>
+      </w:r>
+    </w:p>
+    <w:p>
+      <w:pPr>
+        <w:spacing w:after="200" w:line="276" w:lineRule="auto"/>
+        <w:rPr>
+          <w:rFonts w:ascii="Agency FB" w:eastAsia="Agency FB" w:hAnsi="Agency FB" w:cs="Agency FB"/>
+          <w:i/>
+          <w:u w:val="single"/>
+        </w:rPr>
+      </w:pPr>
+    </w:p>
+    <w:p>
+      <w:pPr>
+        <w:spacing w:after="200" w:line="276" w:lineRule="auto"/>
+        <w:rPr>
+          <w:rFonts w:ascii="Agency FB" w:eastAsia="Agency FB" w:hAnsi="Agency FB" w:cs="Agency FB"/>
+          <w:i/>
+          <w:u w:val="single"/>
+        </w:rPr>
+      </w:pPr>
+    </w:p>
+    <w:p>
+      <w:pPr>
+        <w:spacing w:after="200" w:line="276" w:lineRule="auto"/>
+        <w:rPr>
+          <w:rFonts w:ascii="Agency FB" w:eastAsia="Agency FB" w:hAnsi="Agency FB" w:cs="Agency FB"/>
+        </w:rPr>
+      </w:pPr>
+      <w:r>
+        <w:rPr>
+          <w:rFonts w:ascii="Agency FB" w:eastAsia="Agency FB" w:hAnsi="Agency FB" w:cs="Agency FB"/>
+          <w:i/>
+          <w:u w:val="single"/>
+        </w:rPr>
+        <w:t>Fin et Postconditions</w:t>
+      </w:r>
+    </w:p>
+    <w:p>
+      <w:pPr>
+        <w:spacing w:after="200" w:line="276" w:lineRule="auto"/>
+        <w:ind w:firstLine="552"/>
+        <w:rPr>
+          <w:rFonts w:ascii="Agency FB" w:eastAsia="Agency FB" w:hAnsi="Agency FB" w:cs="Agency FB"/>
+          <w:b/>
+          <w:bCs/>
+        </w:rPr>
+      </w:pPr>
+      <w:r>
+        <w:rPr>
+          <w:rFonts w:ascii="Agency FB" w:eastAsia="Agency FB" w:hAnsi="Agency FB" w:cs="Agency FB"/>
+          <w:b/>
+          <w:bCs/>
+        </w:rPr>
+        <w:t xml:space="preserve">Fin : </w:t>
+      </w:r>
+      <w:r>
+        <w:rPr>
+          <w:rFonts w:ascii="Agency FB" w:eastAsia="Agency FB" w:hAnsi="Agency FB" w:cs="Agency FB"/>
+        </w:rPr>
+        <w:t>Scénario nominal : à l’étape 2.</w:t>
+      </w:r>
+    </w:p>
+    <w:p>
+      <w:pPr>
+        <w:spacing w:after="200" w:line="276" w:lineRule="auto"/>
+        <w:ind w:firstLine="552"/>
+        <w:rPr>
+          <w:rFonts w:ascii="Agency FB" w:eastAsia="Agency FB" w:hAnsi="Agency FB" w:cs="Agency FB"/>
+          <w:b/>
+          <w:bCs/>
+        </w:rPr>
+      </w:pPr>
+      <w:r>
+        <w:rPr>
+          <w:rFonts w:ascii="Agency FB" w:eastAsia="Agency FB" w:hAnsi="Agency FB" w:cs="Agency FB"/>
+          <w:b/>
+          <w:bCs/>
+        </w:rPr>
+        <w:t xml:space="preserve">Postconditions : </w:t>
+      </w:r>
+    </w:p>
+    <w:p>
+      <w:pPr>
+        <w:spacing w:after="200" w:line="276" w:lineRule="auto"/>
+        <w:ind w:firstLine="552"/>
+        <w:rPr>
+          <w:rFonts w:ascii="Agency FB" w:eastAsia="Agency FB" w:hAnsi="Agency FB" w:cs="Agency FB"/>
+        </w:rPr>
+      </w:pPr>
+      <w:r>
+        <w:rPr>
+          <w:rFonts w:ascii="Agency FB" w:eastAsia="Agency FB" w:hAnsi="Agency FB" w:cs="Agency FB"/>
+        </w:rPr>
+        <w:t>Scénario</w:t>
+      </w:r>
+      <w:r>
+        <w:rPr>
+          <w:rFonts w:ascii="Agency FB" w:eastAsia="Agency FB" w:hAnsi="Agency FB" w:cs="Agency FB"/>
+        </w:rPr>
+        <w:t xml:space="preserve"> nominal : Le contenu du panier est stocké</w:t>
       </w:r>
       <w:bookmarkStart w:id="0" w:name="_GoBack"/>
       <w:bookmarkEnd w:id="0"/>
-    </w:p>
-    <w:p>
-      <w:pPr>
-        <w:spacing w:after="200" w:line="276" w:lineRule="auto"/>
-        <w:ind w:left="552"/>
-        <w:rPr>
-          <w:rFonts w:ascii="Agency FB" w:eastAsia="Agency FB" w:hAnsi="Agency FB" w:cs="Agency FB"/>
-        </w:rPr>
-      </w:pPr>
-      <w:r>
-        <w:rPr>
-          <w:rFonts w:ascii="Agency FB" w:eastAsia="Agency FB" w:hAnsi="Agency FB" w:cs="Agency FB"/>
-        </w:rPr>
-        <w:t>2a. L’utilisateur peut quitter la consultation du panier.</w:t>
-      </w:r>
-    </w:p>
-    <w:p>
-      <w:pPr>
-        <w:spacing w:after="200" w:line="276" w:lineRule="auto"/>
-        <w:ind w:left="552"/>
-        <w:rPr>
-          <w:rFonts w:ascii="Agency FB" w:eastAsia="Agency FB" w:hAnsi="Agency FB" w:cs="Agency FB"/>
-        </w:rPr>
-      </w:pPr>
-      <w:r>
-        <w:rPr>
-          <w:rFonts w:ascii="Agency FB" w:eastAsia="Agency FB" w:hAnsi="Agency FB" w:cs="Agency FB"/>
-        </w:rPr>
-        <w:t>2</w:t>
-      </w:r>
-      <w:r>
-        <w:rPr>
-          <w:rFonts w:ascii="Agency FB" w:eastAsia="Agency FB" w:hAnsi="Agency FB" w:cs="Agency FB"/>
-        </w:rPr>
-        <w:t>b</w:t>
-      </w:r>
-      <w:r>
-        <w:rPr>
-          <w:rFonts w:ascii="Agency FB" w:eastAsia="Agency FB" w:hAnsi="Agency FB" w:cs="Agency FB"/>
-        </w:rPr>
-        <w:t>. L’utilisateur sélectionne une pizza présente dans le panier. Le système affiche clairement la pizza et ses informations relatives. L’utilisateur peut supprimer la pizza de la liste</w:t>
-      </w:r>
-      <w:r>
-        <w:rPr>
-          <w:rFonts w:ascii="Agency FB" w:eastAsia="Agency FB" w:hAnsi="Agency FB" w:cs="Agency FB"/>
-        </w:rPr>
-        <w:t xml:space="preserve"> du panier.</w:t>
-      </w:r>
-      <w:r>
-        <w:rPr>
-          <w:rFonts w:ascii="Agency FB" w:eastAsia="Agency FB" w:hAnsi="Agency FB" w:cs="Agency FB"/>
-        </w:rPr>
-        <w:t xml:space="preserve"> L’utilisateur peut afficher le contenu général du panier (retour à l’étape 2)</w:t>
-      </w:r>
-    </w:p>
-    <w:p>
-      <w:pPr>
-        <w:spacing w:after="200" w:line="276" w:lineRule="auto"/>
-        <w:ind w:firstLine="552"/>
-        <w:rPr>
-          <w:rFonts w:ascii="Agency FB" w:eastAsia="Agency FB" w:hAnsi="Agency FB" w:cs="Agency FB"/>
-          <w:b/>
-          <w:bCs/>
-        </w:rPr>
-      </w:pPr>
-      <w:r>
-        <w:rPr>
-          <w:rFonts w:ascii="Agency FB" w:eastAsia="Agency FB" w:hAnsi="Agency FB" w:cs="Agency FB"/>
-          <w:b/>
-          <w:bCs/>
-        </w:rPr>
-        <w:t xml:space="preserve">Scénarios d'exception : </w:t>
-      </w:r>
-    </w:p>
-    <w:p>
-      <w:pPr>
-        <w:spacing w:after="200" w:line="276" w:lineRule="auto"/>
-        <w:ind w:left="552"/>
-        <w:rPr>
-          <w:rFonts w:ascii="Agency FB" w:eastAsia="Agency FB" w:hAnsi="Agency FB" w:cs="Agency FB"/>
-        </w:rPr>
-      </w:pPr>
-      <w:r>
-        <w:rPr>
-          <w:rFonts w:ascii="Agency FB" w:eastAsia="Agency FB" w:hAnsi="Agency FB" w:cs="Agency FB"/>
-        </w:rPr>
-        <w:t>1</w:t>
-      </w:r>
-      <w:r>
-        <w:rPr>
-          <w:rFonts w:ascii="Agency FB" w:eastAsia="Agency FB" w:hAnsi="Agency FB" w:cs="Agency FB"/>
-        </w:rPr>
-        <w:t>a. L’utilisateur n’a sélectionné aucune pizza et consulte le panier. Le système affiche : « Votre panier est vide ».</w:t>
-      </w:r>
-    </w:p>
-    <w:p>
-      <w:pPr>
-        <w:spacing w:after="200" w:line="276" w:lineRule="auto"/>
-        <w:rPr>
-          <w:rFonts w:ascii="Agency FB" w:eastAsia="Agency FB" w:hAnsi="Agency FB" w:cs="Agency FB"/>
-          <w:i/>
-          <w:u w:val="single"/>
-        </w:rPr>
-      </w:pPr>
-    </w:p>
-    <w:p>
-      <w:pPr>
-        <w:spacing w:after="200" w:line="276" w:lineRule="auto"/>
-        <w:rPr>
-          <w:rFonts w:ascii="Agency FB" w:eastAsia="Agency FB" w:hAnsi="Agency FB" w:cs="Agency FB"/>
-          <w:i/>
-          <w:u w:val="single"/>
-        </w:rPr>
-      </w:pPr>
-    </w:p>
-    <w:p>
-      <w:pPr>
-        <w:spacing w:after="200" w:line="276" w:lineRule="auto"/>
-        <w:rPr>
-          <w:rFonts w:ascii="Agency FB" w:eastAsia="Agency FB" w:hAnsi="Agency FB" w:cs="Agency FB"/>
-        </w:rPr>
-      </w:pPr>
-      <w:r>
-        <w:rPr>
-          <w:rFonts w:ascii="Agency FB" w:eastAsia="Agency FB" w:hAnsi="Agency FB" w:cs="Agency FB"/>
-          <w:i/>
-          <w:u w:val="single"/>
-        </w:rPr>
-        <w:lastRenderedPageBreak/>
-        <w:t>Fin et Postconditions</w:t>
-      </w:r>
-    </w:p>
-    <w:p>
-      <w:pPr>
-        <w:spacing w:after="200" w:line="276" w:lineRule="auto"/>
-        <w:ind w:firstLine="552"/>
-        <w:rPr>
-          <w:rFonts w:ascii="Agency FB" w:eastAsia="Agency FB" w:hAnsi="Agency FB" w:cs="Agency FB"/>
-          <w:b/>
-          <w:bCs/>
-        </w:rPr>
-      </w:pPr>
-      <w:r>
-        <w:rPr>
-          <w:rFonts w:ascii="Agency FB" w:eastAsia="Agency FB" w:hAnsi="Agency FB" w:cs="Agency FB"/>
-          <w:b/>
-          <w:bCs/>
-        </w:rPr>
-        <w:t xml:space="preserve">Fin : </w:t>
-      </w:r>
-      <w:r>
-        <w:rPr>
-          <w:rFonts w:ascii="Agency FB" w:eastAsia="Agency FB" w:hAnsi="Agency FB" w:cs="Agency FB"/>
-        </w:rPr>
-        <w:t>Scénario nominal : à l’étape 2.</w:t>
-      </w:r>
-    </w:p>
-    <w:p>
-      <w:pPr>
-        <w:spacing w:after="200" w:line="276" w:lineRule="auto"/>
-        <w:ind w:firstLine="552"/>
-        <w:rPr>
-          <w:rFonts w:ascii="Agency FB" w:eastAsia="Agency FB" w:hAnsi="Agency FB" w:cs="Agency FB"/>
-          <w:b/>
-          <w:bCs/>
-        </w:rPr>
-      </w:pPr>
-      <w:r>
-        <w:rPr>
-          <w:rFonts w:ascii="Agency FB" w:eastAsia="Agency FB" w:hAnsi="Agency FB" w:cs="Agency FB"/>
-          <w:b/>
-          <w:bCs/>
-        </w:rPr>
-        <w:t xml:space="preserve">Postconditions : </w:t>
-      </w:r>
-    </w:p>
-    <w:p>
-      <w:pPr>
-        <w:spacing w:after="200" w:line="276" w:lineRule="auto"/>
-        <w:ind w:firstLine="552"/>
-        <w:rPr>
-          <w:rFonts w:ascii="Agency FB" w:eastAsia="Agency FB" w:hAnsi="Agency FB" w:cs="Agency FB"/>
-        </w:rPr>
-      </w:pPr>
-      <w:r>
-        <w:rPr>
-          <w:rFonts w:ascii="Agency FB" w:eastAsia="Agency FB" w:hAnsi="Agency FB" w:cs="Agency FB"/>
-        </w:rPr>
-        <w:t>Scénario</w:t>
-      </w:r>
-      <w:r>
-        <w:rPr>
-          <w:rFonts w:ascii="Agency FB" w:eastAsia="Agency FB" w:hAnsi="Agency FB" w:cs="Agency FB"/>
-        </w:rPr>
-        <w:t xml:space="preserve"> nominal : Le contenu du panier est </w:t>
-      </w:r>
-      <w:proofErr w:type="gramStart"/>
-      <w:r>
-        <w:rPr>
-          <w:rFonts w:ascii="Agency FB" w:eastAsia="Agency FB" w:hAnsi="Agency FB" w:cs="Agency FB"/>
-        </w:rPr>
-        <w:t>stockée</w:t>
-      </w:r>
-      <w:proofErr w:type="gramEnd"/>
       <w:r>
         <w:rPr>
           <w:rFonts w:ascii="Agency FB" w:eastAsia="Agency FB" w:hAnsi="Agency FB" w:cs="Agency FB"/>

</xml_diff>